<commit_message>
Se modifico CV nuevamente
</commit_message>
<xml_diff>
--- a/CVOmarJosueReginoZuniga.docx
+++ b/CVOmarJosueReginoZuniga.docx
@@ -23,7 +23,7 @@
       </w:tblPr>
       <w:tblGrid>
         <w:gridCol w:w="3249"/>
-        <w:gridCol w:w="5272"/>
+        <w:gridCol w:w="5271"/>
       </w:tblGrid>
       <w:tr>
         <w:trPr>
@@ -358,7 +358,7 @@
         </w:tc>
         <w:tc>
           <w:tcPr>
-            <w:tcW w:w="5272" w:type="dxa"/>
+            <w:tcW w:w="5271" w:type="dxa"/>
             <w:tcBorders>
               <w:top w:val="nil"/>
               <w:left w:val="single" w:sz="4" w:space="0" w:color="00000A"/>
@@ -369,7 +369,7 @@
             </w:tcBorders>
             <w:shd w:fill="FFFFFF" w:val="clear"/>
             <w:tcMar>
-              <w:left w:w="98" w:type="dxa"/>
+              <w:left w:w="93" w:type="dxa"/>
             </w:tcMar>
           </w:tcPr>
           <w:p>
@@ -494,7 +494,7 @@
         </w:tc>
         <w:tc>
           <w:tcPr>
-            <w:tcW w:w="5272" w:type="dxa"/>
+            <w:tcW w:w="5271" w:type="dxa"/>
             <w:tcBorders>
               <w:top w:val="nil"/>
               <w:left w:val="single" w:sz="4" w:space="0" w:color="00000A"/>
@@ -505,7 +505,7 @@
             </w:tcBorders>
             <w:shd w:fill="FFFFFF" w:val="clear"/>
             <w:tcMar>
-              <w:left w:w="98" w:type="dxa"/>
+              <w:left w:w="93" w:type="dxa"/>
             </w:tcMar>
           </w:tcPr>
           <w:p>
@@ -769,7 +769,23 @@
                 <w:i/>
                 <w:lang w:bidi="en-US"/>
               </w:rPr>
-              <w:t>CVS Git/GitHub Sistema de control de versiones para proyectos individuales o colaborativos.</w:t>
+              <w:t>V</w:t>
+            </w:r>
+            <w:r>
+              <w:rPr>
+                <w:rFonts w:cs="Calibri" w:ascii="Calibri" w:hAnsi="Calibri"/>
+                <w:i/>
+                <w:lang w:bidi="en-US"/>
+              </w:rPr>
+              <w:t>C</w:t>
+            </w:r>
+            <w:r>
+              <w:rPr>
+                <w:rFonts w:cs="Calibri" w:ascii="Calibri" w:hAnsi="Calibri"/>
+                <w:i/>
+                <w:lang w:bidi="en-US"/>
+              </w:rPr>
+              <w:t>S Git/GitHub Sistema de control de versiones para proyectos individuales o colaborativos.</w:t>
             </w:r>
           </w:p>
           <w:p>
@@ -805,23 +821,7 @@
                 <w:i/>
                 <w:lang w:bidi="en-US"/>
               </w:rPr>
-              <w:t xml:space="preserve">Nivel Junior en </w:t>
-            </w:r>
-            <w:r>
-              <w:rPr>
-                <w:rFonts w:cs="Calibri" w:ascii="Calibri" w:hAnsi="Calibri"/>
-                <w:i/>
-                <w:lang w:bidi="en-US"/>
-              </w:rPr>
-              <w:t xml:space="preserve">los </w:t>
-            </w:r>
-            <w:r>
-              <w:rPr>
-                <w:rFonts w:cs="Calibri" w:ascii="Calibri" w:hAnsi="Calibri"/>
-                <w:i/>
-                <w:lang w:bidi="en-US"/>
-              </w:rPr>
-              <w:t>lenguajes (VB, C#, C++, HTML5, CSS3, PHP, Java, JavaScript, SQL).</w:t>
+              <w:t>Nivel Junior en los lenguajes (VB, C#, C++, HTML5, CSS3, PHP, Java, JavaScript, SQL).</w:t>
             </w:r>
           </w:p>
           <w:p>
@@ -942,7 +942,7 @@
         </w:tc>
         <w:tc>
           <w:tcPr>
-            <w:tcW w:w="5272" w:type="dxa"/>
+            <w:tcW w:w="5271" w:type="dxa"/>
             <w:tcBorders>
               <w:top w:val="nil"/>
               <w:left w:val="single" w:sz="4" w:space="0" w:color="00000A"/>
@@ -953,12 +953,16 @@
             </w:tcBorders>
             <w:shd w:fill="FFFFFF" w:val="clear"/>
             <w:tcMar>
-              <w:left w:w="98" w:type="dxa"/>
+              <w:left w:w="93" w:type="dxa"/>
             </w:tcMar>
           </w:tcPr>
           <w:p>
             <w:pPr>
               <w:pStyle w:val="Listaconvietas1"/>
+              <w:numPr>
+                <w:ilvl w:val="0"/>
+                <w:numId w:val="1"/>
+              </w:numPr>
               <w:spacing w:before="60" w:after="60"/>
               <w:ind w:left="158" w:right="0" w:hanging="0"/>
               <w:rPr>
@@ -1020,7 +1024,7 @@
         </w:tc>
         <w:tc>
           <w:tcPr>
-            <w:tcW w:w="5272" w:type="dxa"/>
+            <w:tcW w:w="5271" w:type="dxa"/>
             <w:tcBorders>
               <w:top w:val="nil"/>
               <w:left w:val="single" w:sz="4" w:space="0" w:color="00000A"/>
@@ -1031,7 +1035,7 @@
             </w:tcBorders>
             <w:shd w:fill="FFFFFF" w:val="clear"/>
             <w:tcMar>
-              <w:left w:w="98" w:type="dxa"/>
+              <w:left w:w="93" w:type="dxa"/>
             </w:tcMar>
           </w:tcPr>
           <w:p>
@@ -1042,7 +1046,7 @@
                 <w:numId w:val="1"/>
               </w:numPr>
               <w:spacing w:before="60" w:after="60"/>
-              <w:ind w:left="158" w:right="0" w:hanging="0"/>
+              <w:ind w:left="245" w:right="0" w:hanging="245"/>
               <w:rPr>
                 <w:rFonts w:cs="Calibri" w:ascii="Calibri" w:hAnsi="Calibri"/>
                 <w:b/>
@@ -1065,6 +1069,10 @@
           <w:p>
             <w:pPr>
               <w:pStyle w:val="Listaconvietas1"/>
+              <w:numPr>
+                <w:ilvl w:val="0"/>
+                <w:numId w:val="1"/>
+              </w:numPr>
               <w:ind w:left="158" w:right="0" w:hanging="0"/>
               <w:rPr>
                 <w:rFonts w:cs="Calibri" w:ascii="Calibri" w:hAnsi="Calibri"/>
@@ -1273,7 +1281,7 @@
                 <w:ilvl w:val="0"/>
                 <w:numId w:val="1"/>
               </w:numPr>
-              <w:ind w:left="432" w:right="0" w:hanging="0"/>
+              <w:ind w:left="245" w:right="0" w:hanging="245"/>
               <w:rPr>
                 <w:rFonts w:cs="Calibri" w:ascii="Calibri" w:hAnsi="Calibri"/>
                 <w:sz w:val="24"/>
@@ -1304,6 +1312,10 @@
           <w:p>
             <w:pPr>
               <w:pStyle w:val="Listaconvietas1"/>
+              <w:numPr>
+                <w:ilvl w:val="0"/>
+                <w:numId w:val="1"/>
+              </w:numPr>
               <w:ind w:left="245" w:right="0" w:hanging="245"/>
               <w:rPr>
                 <w:rFonts w:cs="Calibri" w:ascii="Calibri" w:hAnsi="Calibri"/>
@@ -1380,7 +1392,7 @@
                 <w:ilvl w:val="0"/>
                 <w:numId w:val="1"/>
               </w:numPr>
-              <w:ind w:left="432" w:right="0" w:hanging="0"/>
+              <w:ind w:left="245" w:right="0" w:hanging="245"/>
               <w:rPr>
                 <w:rFonts w:cs="Calibri" w:ascii="Calibri" w:hAnsi="Calibri"/>
                 <w:sz w:val="24"/>
@@ -1405,7 +1417,7 @@
                 <w:ilvl w:val="0"/>
                 <w:numId w:val="1"/>
               </w:numPr>
-              <w:ind w:left="432" w:right="0" w:hanging="0"/>
+              <w:ind w:left="245" w:right="0" w:hanging="245"/>
               <w:rPr>
                 <w:rFonts w:cs="Calibri" w:ascii="Calibri" w:hAnsi="Calibri"/>
                 <w:sz w:val="24"/>
@@ -1431,7 +1443,7 @@
                 <w:numId w:val="1"/>
               </w:numPr>
               <w:spacing w:before="60" w:after="60"/>
-              <w:ind w:left="432" w:right="0" w:hanging="0"/>
+              <w:ind w:left="245" w:right="0" w:hanging="245"/>
               <w:rPr>
                 <w:rFonts w:cs="Calibri" w:ascii="Calibri" w:hAnsi="Calibri"/>
                 <w:sz w:val="24"/>
@@ -1492,7 +1504,7 @@
         </w:tc>
         <w:tc>
           <w:tcPr>
-            <w:tcW w:w="5272" w:type="dxa"/>
+            <w:tcW w:w="5271" w:type="dxa"/>
             <w:tcBorders>
               <w:top w:val="nil"/>
               <w:left w:val="single" w:sz="4" w:space="0" w:color="00000A"/>
@@ -1503,7 +1515,7 @@
             </w:tcBorders>
             <w:shd w:fill="FFFFFF" w:val="clear"/>
             <w:tcMar>
-              <w:left w:w="98" w:type="dxa"/>
+              <w:left w:w="93" w:type="dxa"/>
             </w:tcMar>
           </w:tcPr>
           <w:p>
@@ -1578,7 +1590,7 @@
         </w:tc>
         <w:tc>
           <w:tcPr>
-            <w:tcW w:w="5272" w:type="dxa"/>
+            <w:tcW w:w="5271" w:type="dxa"/>
             <w:tcBorders>
               <w:top w:val="nil"/>
               <w:left w:val="single" w:sz="4" w:space="0" w:color="00000A"/>
@@ -1589,7 +1601,7 @@
             </w:tcBorders>
             <w:shd w:fill="FFFFFF" w:val="clear"/>
             <w:tcMar>
-              <w:left w:w="98" w:type="dxa"/>
+              <w:left w:w="93" w:type="dxa"/>
             </w:tcMar>
           </w:tcPr>
           <w:p>
@@ -1619,6 +1631,15 @@
           </w:p>
           <w:p>
             <w:pPr>
+              <w:sectPr>
+                <w:type w:val="nextPage"/>
+                <w:pgSz w:w="11906" w:h="16838"/>
+                <w:pgMar w:left="1800" w:right="1800" w:header="0" w:top="1008" w:footer="0" w:bottom="1008" w:gutter="0"/>
+                <w:pgNumType w:fmt="decimal"/>
+                <w:formProt w:val="false"/>
+                <w:textDirection w:val="lrTb"/>
+                <w:docGrid w:type="default" w:linePitch="360" w:charSpace="2047"/>
+              </w:sectPr>
               <w:pStyle w:val="Cuerpodetexto"/>
               <w:numPr>
                 <w:ilvl w:val="0"/>
@@ -1722,6 +1743,8 @@
       </w:pPr>
       <w:rPr>
         <w:rFonts w:ascii="Wingdings" w:hAnsi="Wingdings" w:cs="Wingdings" w:hint="default"/>
+        <w:sz w:val="24"/>
+        <w:b/>
       </w:rPr>
     </w:lvl>
     <w:lvl w:ilvl="1">
@@ -1856,6 +1879,8 @@
       </w:pPr>
       <w:rPr>
         <w:rFonts w:ascii="Wingdings" w:hAnsi="Wingdings" w:cs="Wingdings" w:hint="default"/>
+        <w:sz w:val="24"/>
+        <w:b/>
       </w:rPr>
     </w:lvl>
     <w:lvl w:ilvl="3">
@@ -1892,6 +1917,8 @@
       </w:pPr>
       <w:rPr>
         <w:rFonts w:ascii="Wingdings" w:hAnsi="Wingdings" w:cs="Wingdings" w:hint="default"/>
+        <w:sz w:val="24"/>
+        <w:b/>
       </w:rPr>
     </w:lvl>
     <w:lvl w:ilvl="6">
@@ -1928,6 +1955,8 @@
       </w:pPr>
       <w:rPr>
         <w:rFonts w:ascii="Wingdings" w:hAnsi="Wingdings" w:cs="Wingdings" w:hint="default"/>
+        <w:sz w:val="24"/>
+        <w:b/>
       </w:rPr>
     </w:lvl>
   </w:abstractNum>
@@ -1954,6 +1983,8 @@
       </w:pPr>
       <w:rPr>
         <w:rFonts w:ascii="Wingdings" w:hAnsi="Wingdings" w:cs="Wingdings" w:hint="default"/>
+        <w:sz w:val="24"/>
+        <w:b/>
       </w:rPr>
     </w:lvl>
     <w:lvl w:ilvl="2">
@@ -1966,6 +1997,8 @@
       </w:pPr>
       <w:rPr>
         <w:rFonts w:ascii="Wingdings" w:hAnsi="Wingdings" w:cs="Wingdings" w:hint="default"/>
+        <w:sz w:val="24"/>
+        <w:b/>
       </w:rPr>
     </w:lvl>
     <w:lvl w:ilvl="3">
@@ -2002,6 +2035,8 @@
       </w:pPr>
       <w:rPr>
         <w:rFonts w:ascii="Wingdings" w:hAnsi="Wingdings" w:cs="Wingdings" w:hint="default"/>
+        <w:sz w:val="24"/>
+        <w:b/>
       </w:rPr>
     </w:lvl>
     <w:lvl w:ilvl="6">
@@ -2038,6 +2073,8 @@
       </w:pPr>
       <w:rPr>
         <w:rFonts w:ascii="Wingdings" w:hAnsi="Wingdings" w:cs="Wingdings" w:hint="default"/>
+        <w:sz w:val="24"/>
+        <w:b/>
       </w:rPr>
     </w:lvl>
   </w:abstractNum>
@@ -2052,6 +2089,8 @@
       </w:pPr>
       <w:rPr>
         <w:rFonts w:ascii="Wingdings" w:hAnsi="Wingdings" w:cs="Wingdings" w:hint="default"/>
+        <w:sz w:val="24"/>
+        <w:b/>
       </w:rPr>
     </w:lvl>
     <w:lvl w:ilvl="1">
@@ -2076,6 +2115,8 @@
       </w:pPr>
       <w:rPr>
         <w:rFonts w:ascii="Wingdings" w:hAnsi="Wingdings" w:cs="Wingdings" w:hint="default"/>
+        <w:sz w:val="24"/>
+        <w:b/>
       </w:rPr>
     </w:lvl>
     <w:lvl w:ilvl="3">
@@ -2112,6 +2153,8 @@
       </w:pPr>
       <w:rPr>
         <w:rFonts w:ascii="Wingdings" w:hAnsi="Wingdings" w:cs="Wingdings" w:hint="default"/>
+        <w:sz w:val="24"/>
+        <w:b/>
       </w:rPr>
     </w:lvl>
     <w:lvl w:ilvl="6">
@@ -2148,6 +2191,8 @@
       </w:pPr>
       <w:rPr>
         <w:rFonts w:ascii="Wingdings" w:hAnsi="Wingdings" w:cs="Wingdings" w:hint="default"/>
+        <w:sz w:val="24"/>
+        <w:b/>
       </w:rPr>
     </w:lvl>
   </w:abstractNum>
@@ -2162,6 +2207,8 @@
       </w:pPr>
       <w:rPr>
         <w:rFonts w:ascii="Wingdings" w:hAnsi="Wingdings" w:cs="Wingdings" w:hint="default"/>
+        <w:sz w:val="24"/>
+        <w:b/>
       </w:rPr>
     </w:lvl>
     <w:lvl w:ilvl="1">
@@ -2186,6 +2233,8 @@
       </w:pPr>
       <w:rPr>
         <w:rFonts w:ascii="Wingdings" w:hAnsi="Wingdings" w:cs="Wingdings" w:hint="default"/>
+        <w:sz w:val="24"/>
+        <w:b/>
       </w:rPr>
     </w:lvl>
     <w:lvl w:ilvl="3">
@@ -2222,6 +2271,8 @@
       </w:pPr>
       <w:rPr>
         <w:rFonts w:ascii="Wingdings" w:hAnsi="Wingdings" w:cs="Wingdings" w:hint="default"/>
+        <w:sz w:val="24"/>
+        <w:b/>
       </w:rPr>
     </w:lvl>
     <w:lvl w:ilvl="6">
@@ -2258,6 +2309,8 @@
       </w:pPr>
       <w:rPr>
         <w:rFonts w:ascii="Wingdings" w:hAnsi="Wingdings" w:cs="Wingdings" w:hint="default"/>
+        <w:sz w:val="24"/>
+        <w:b/>
       </w:rPr>
     </w:lvl>
   </w:abstractNum>
@@ -2702,8 +2755,8 @@
       <w:jc w:val="left"/>
     </w:pPr>
     <w:rPr>
-      <w:rFonts w:ascii="Arial" w:hAnsi="Arial" w:cs="Arial" w:eastAsia="Times New Roman"/>
-      <w:color w:val="auto"/>
+      <w:rFonts w:ascii="Arial" w:hAnsi="Arial" w:eastAsia="Times New Roman" w:cs="Arial"/>
+      <w:color w:val="00000A"/>
       <w:sz w:val="20"/>
       <w:szCs w:val="20"/>
       <w:lang w:val="en-US" w:eastAsia="en-US" w:bidi="ar-SA"/>
@@ -2832,6 +2885,32 @@
       <w:rFonts w:cs="Courier New"/>
     </w:rPr>
   </w:style>
+  <w:style w:type="character" w:styleId="ListLabel7">
+    <w:name w:val="ListLabel 7"/>
+    <w:rPr>
+      <w:rFonts w:cs="Wingdings"/>
+      <w:b/>
+      <w:sz w:val="24"/>
+    </w:rPr>
+  </w:style>
+  <w:style w:type="character" w:styleId="ListLabel8">
+    <w:name w:val="ListLabel 8"/>
+    <w:rPr>
+      <w:rFonts w:cs="Symbol"/>
+    </w:rPr>
+  </w:style>
+  <w:style w:type="character" w:styleId="ListLabel9">
+    <w:name w:val="ListLabel 9"/>
+    <w:rPr>
+      <w:rFonts w:cs="Calibri"/>
+    </w:rPr>
+  </w:style>
+  <w:style w:type="character" w:styleId="ListLabel10">
+    <w:name w:val="ListLabel 10"/>
+    <w:rPr>
+      <w:rFonts w:cs="Courier New"/>
+    </w:rPr>
+  </w:style>
   <w:style w:type="paragraph" w:styleId="Encabezado">
     <w:name w:val="Encabezado"/>
     <w:basedOn w:val="Normal"/>
@@ -2914,12 +2993,7 @@
     <w:name w:val="Lista con viñetas1"/>
     <w:rsid w:val="003d5594"/>
     <w:basedOn w:val="Cuerpodetexto"/>
-    <w:pPr>
-      <w:numPr>
-        <w:ilvl w:val="0"/>
-        <w:numId w:val="1"/>
-      </w:numPr>
-    </w:pPr>
+    <w:pPr/>
     <w:rPr>
       <w:lang w:bidi="en-US"/>
     </w:rPr>
@@ -2936,8 +3010,8 @@
       <w:jc w:val="left"/>
     </w:pPr>
     <w:rPr>
-      <w:rFonts w:ascii="Arial" w:hAnsi="Arial" w:cs="Arial" w:eastAsia="Times New Roman"/>
-      <w:color w:val="auto"/>
+      <w:rFonts w:ascii="Arial" w:hAnsi="Arial" w:eastAsia="Times New Roman" w:cs="Arial"/>
+      <w:color w:val="00000A"/>
       <w:spacing w:val="-5"/>
       <w:sz w:val="20"/>
       <w:szCs w:val="20"/>

</xml_diff>